<commit_message>
changes made to the payment field and to the budget model
</commit_message>
<xml_diff>
--- a/Orcamento.docx
+++ b/Orcamento.docx
@@ -105,7 +105,23 @@
           <w:b/>
           <w:bCs/>
         </w:rPr>
-        <w:t>{name}</w:t>
+        <w:t>{</w:t>
+      </w:r>
+      <w:proofErr w:type="spellStart"/>
+      <w:r>
+        <w:rPr>
+          <w:b/>
+          <w:bCs/>
+        </w:rPr>
+        <w:t>name</w:t>
+      </w:r>
+      <w:proofErr w:type="spellEnd"/>
+      <w:r>
+        <w:rPr>
+          <w:b/>
+          <w:bCs/>
+        </w:rPr>
+        <w:t>}</w:t>
       </w:r>
     </w:p>
     <w:p>
@@ -134,7 +150,23 @@
           <w:b/>
           <w:bCs/>
         </w:rPr>
-        <w:t>{city}</w:t>
+        <w:t>{</w:t>
+      </w:r>
+      <w:proofErr w:type="spellStart"/>
+      <w:r>
+        <w:rPr>
+          <w:b/>
+          <w:bCs/>
+        </w:rPr>
+        <w:t>city</w:t>
+      </w:r>
+      <w:proofErr w:type="spellEnd"/>
+      <w:r>
+        <w:rPr>
+          <w:b/>
+          <w:bCs/>
+        </w:rPr>
+        <w:t>}</w:t>
       </w:r>
     </w:p>
     <w:p>
@@ -261,36 +293,6 @@
     <w:p>
       <w:r>
         <w:t>O sistema fotovoltaico foi dimensionado conforme os dados informados e coletados, levando em consideração o perfil de consumo energético do local em questão</w:t>
-      </w:r>
-      <w:r>
-        <w:t>, que totaliza um valor</w:t>
-      </w:r>
-      <w:r>
-        <w:t xml:space="preserve"> de</w:t>
-      </w:r>
-      <w:r>
-        <w:t xml:space="preserve"> </w:t>
-      </w:r>
-      <w:r>
-        <w:rPr>
-          <w:b/>
-          <w:bCs/>
-        </w:rPr>
-        <w:t>{consumption}</w:t>
-      </w:r>
-      <w:r>
-        <w:rPr>
-          <w:b/>
-          <w:bCs/>
-        </w:rPr>
-        <w:t xml:space="preserve"> </w:t>
-      </w:r>
-      <w:r>
-        <w:rPr>
-          <w:b/>
-          <w:bCs/>
-        </w:rPr>
-        <w:t>kWh/mês</w:t>
       </w:r>
       <w:r>
         <w:t>.</w:t>
@@ -412,7 +414,23 @@
                 <w:sz w:val="24"/>
                 <w:szCs w:val="24"/>
               </w:rPr>
-              <w:t>INVERSOR {inverterDescription}</w:t>
+              <w:t>INVERSOR {</w:t>
+            </w:r>
+            <w:proofErr w:type="spellStart"/>
+            <w:r>
+              <w:rPr>
+                <w:sz w:val="24"/>
+                <w:szCs w:val="24"/>
+              </w:rPr>
+              <w:t>inverterDescription</w:t>
+            </w:r>
+            <w:proofErr w:type="spellEnd"/>
+            <w:r>
+              <w:rPr>
+                <w:sz w:val="24"/>
+                <w:szCs w:val="24"/>
+              </w:rPr>
+              <w:t>}</w:t>
             </w:r>
           </w:p>
         </w:tc>
@@ -441,7 +459,23 @@
                 <w:sz w:val="24"/>
                 <w:szCs w:val="24"/>
               </w:rPr>
-              <w:t>{inverterQuantity}</w:t>
+              <w:t>{</w:t>
+            </w:r>
+            <w:proofErr w:type="spellStart"/>
+            <w:r>
+              <w:rPr>
+                <w:sz w:val="24"/>
+                <w:szCs w:val="24"/>
+              </w:rPr>
+              <w:t>inverterQuantity</w:t>
+            </w:r>
+            <w:proofErr w:type="spellEnd"/>
+            <w:r>
+              <w:rPr>
+                <w:sz w:val="24"/>
+                <w:szCs w:val="24"/>
+              </w:rPr>
+              <w:t>}</w:t>
             </w:r>
           </w:p>
         </w:tc>
@@ -476,7 +510,25 @@
                 <w:sz w:val="24"/>
                 <w:szCs w:val="24"/>
               </w:rPr>
-              <w:t>PAINEL FOTOVOLTAICO {moduleDescription}</w:t>
+              <w:t>PAINEL FOTOVOLTAICO {</w:t>
+            </w:r>
+            <w:proofErr w:type="spellStart"/>
+            <w:r>
+              <w:rPr>
+                <w:spacing w:val="-1"/>
+                <w:sz w:val="24"/>
+                <w:szCs w:val="24"/>
+              </w:rPr>
+              <w:t>moduleDescription</w:t>
+            </w:r>
+            <w:proofErr w:type="spellEnd"/>
+            <w:r>
+              <w:rPr>
+                <w:spacing w:val="-1"/>
+                <w:sz w:val="24"/>
+                <w:szCs w:val="24"/>
+              </w:rPr>
+              <w:t>}</w:t>
             </w:r>
           </w:p>
         </w:tc>
@@ -507,6 +559,7 @@
               </w:rPr>
               <w:t>{</w:t>
             </w:r>
+            <w:proofErr w:type="spellStart"/>
             <w:r>
               <w:rPr>
                 <w:spacing w:val="-1"/>
@@ -515,6 +568,7 @@
               </w:rPr>
               <w:t>moduleQuantity</w:t>
             </w:r>
+            <w:proofErr w:type="spellEnd"/>
             <w:r>
               <w:rPr>
                 <w:w w:val="99"/>
@@ -573,7 +627,25 @@
                 <w:sz w:val="24"/>
                 <w:szCs w:val="24"/>
               </w:rPr>
-              <w:t>P/ {roofType}</w:t>
+              <w:t>P/ {</w:t>
+            </w:r>
+            <w:proofErr w:type="spellStart"/>
+            <w:r>
+              <w:rPr>
+                <w:spacing w:val="-1"/>
+                <w:sz w:val="24"/>
+                <w:szCs w:val="24"/>
+              </w:rPr>
+              <w:t>roofType</w:t>
+            </w:r>
+            <w:proofErr w:type="spellEnd"/>
+            <w:r>
+              <w:rPr>
+                <w:spacing w:val="-1"/>
+                <w:sz w:val="24"/>
+                <w:szCs w:val="24"/>
+              </w:rPr>
+              <w:t>}</w:t>
             </w:r>
           </w:p>
         </w:tc>
@@ -1000,7 +1072,15 @@
         <w:t xml:space="preserve">A geração estimada é de </w:t>
       </w:r>
       <w:r>
-        <w:t>{consumption}</w:t>
+        <w:t>{</w:t>
+      </w:r>
+      <w:proofErr w:type="spellStart"/>
+      <w:r>
+        <w:t>consumption</w:t>
+      </w:r>
+      <w:proofErr w:type="spellEnd"/>
+      <w:r>
+        <w:t>}</w:t>
       </w:r>
       <w:r>
         <w:t xml:space="preserve"> kWh/mês</w:t>
@@ -1267,7 +1347,7 @@
                 <w:sz w:val="24"/>
                 <w:szCs w:val="20"/>
               </w:rPr>
-              <w:t>1 ano</w:t>
+              <w:t>6 meses</w:t>
             </w:r>
           </w:p>
         </w:tc>
@@ -1431,13 +1511,12 @@
         <w:tblLook w:val="04A0" w:firstRow="1" w:lastRow="0" w:firstColumn="1" w:lastColumn="0" w:noHBand="0" w:noVBand="1"/>
       </w:tblPr>
       <w:tblGrid>
-        <w:gridCol w:w="568"/>
-        <w:gridCol w:w="1904"/>
-        <w:gridCol w:w="1693"/>
-        <w:gridCol w:w="1050"/>
-        <w:gridCol w:w="1874"/>
-        <w:gridCol w:w="1410"/>
-        <w:gridCol w:w="1129"/>
+        <w:gridCol w:w="786"/>
+        <w:gridCol w:w="1850"/>
+        <w:gridCol w:w="1436"/>
+        <w:gridCol w:w="2203"/>
+        <w:gridCol w:w="1786"/>
+        <w:gridCol w:w="1567"/>
       </w:tblGrid>
       <w:tr>
         <w:tc>
@@ -1494,7 +1573,7 @@
                 <w:sz w:val="20"/>
                 <w:szCs w:val="16"/>
               </w:rPr>
-              <w:t>Consumo (kWh)</w:t>
+              <w:t>Geração (kWh)</w:t>
             </w:r>
           </w:p>
         </w:tc>
@@ -1523,7 +1602,7 @@
                 <w:sz w:val="20"/>
                 <w:szCs w:val="16"/>
               </w:rPr>
-              <w:t>Geração (kWh)</w:t>
+              <w:t>Crédito do mês (kWh)</w:t>
             </w:r>
           </w:p>
         </w:tc>
@@ -1552,7 +1631,7 @@
                 <w:sz w:val="20"/>
                 <w:szCs w:val="16"/>
               </w:rPr>
-              <w:t>Crédito do mês (kWh)</w:t>
+              <w:t>Crédito acumulado (kWh)</w:t>
             </w:r>
           </w:p>
         </w:tc>
@@ -1581,7 +1660,7 @@
                 <w:sz w:val="20"/>
                 <w:szCs w:val="16"/>
               </w:rPr>
-              <w:t>Crédito acumulado (kWh)</w:t>
+              <w:t>Fatura sem energia (R$)</w:t>
             </w:r>
           </w:p>
         </w:tc>
@@ -1610,35 +1689,6 @@
                 <w:sz w:val="20"/>
                 <w:szCs w:val="16"/>
               </w:rPr>
-              <w:t>Fatura sem energia (R$)</w:t>
-            </w:r>
-          </w:p>
-        </w:tc>
-        <w:tc>
-          <w:tcPr>
-            <w:tcW w:w="0" w:type="auto"/>
-            <w:tcBorders>
-              <w:top w:val="single" w:sz="4" w:space="0" w:color="A6A6A6" w:themeColor="background1" w:themeShade="A6"/>
-              <w:left w:val="single" w:sz="4" w:space="0" w:color="A6A6A6" w:themeColor="background1" w:themeShade="A6"/>
-              <w:bottom w:val="single" w:sz="4" w:space="0" w:color="A6A6A6" w:themeColor="background1" w:themeShade="A6"/>
-              <w:right w:val="single" w:sz="4" w:space="0" w:color="A6A6A6" w:themeColor="background1" w:themeShade="A6"/>
-            </w:tcBorders>
-            <w:shd w:val="clear" w:color="auto" w:fill="A6A6A6" w:themeFill="background1" w:themeFillShade="A6"/>
-            <w:vAlign w:val="center"/>
-          </w:tcPr>
-          <w:p>
-            <w:pPr>
-              <w:pStyle w:val="Tabela"/>
-              <w:rPr>
-                <w:sz w:val="20"/>
-                <w:szCs w:val="16"/>
-              </w:rPr>
-            </w:pPr>
-            <w:r>
-              <w:rPr>
-                <w:sz w:val="20"/>
-                <w:szCs w:val="16"/>
-              </w:rPr>
               <w:t>Fatura com sistema (R$)</w:t>
             </w:r>
           </w:p>
@@ -1699,7 +1749,7 @@
                 <w:sz w:val="20"/>
                 <w:szCs w:val="16"/>
               </w:rPr>
-              <w:t>{consumption}</w:t>
+              <w:t>{generation1}</w:t>
             </w:r>
           </w:p>
         </w:tc>
@@ -1728,7 +1778,7 @@
                 <w:sz w:val="20"/>
                 <w:szCs w:val="16"/>
               </w:rPr>
-              <w:t>{generation1}</w:t>
+              <w:t>{credit1}</w:t>
             </w:r>
           </w:p>
         </w:tc>
@@ -1757,7 +1807,7 @@
                 <w:sz w:val="20"/>
                 <w:szCs w:val="16"/>
               </w:rPr>
-              <w:t>{credit1}</w:t>
+              <w:t>{accumulated1}</w:t>
             </w:r>
           </w:p>
         </w:tc>
@@ -1786,36 +1836,23 @@
                 <w:sz w:val="20"/>
                 <w:szCs w:val="16"/>
               </w:rPr>
-              <w:t>{accumulated1}</w:t>
-            </w:r>
-          </w:p>
-        </w:tc>
-        <w:tc>
-          <w:tcPr>
-            <w:tcW w:w="0" w:type="auto"/>
-            <w:tcBorders>
-              <w:top w:val="single" w:sz="4" w:space="0" w:color="A6A6A6" w:themeColor="background1" w:themeShade="A6"/>
-              <w:left w:val="single" w:sz="4" w:space="0" w:color="D9D9D9" w:themeColor="background1" w:themeShade="D9"/>
-              <w:bottom w:val="single" w:sz="4" w:space="0" w:color="D9D9D9" w:themeColor="background1" w:themeShade="D9"/>
-              <w:right w:val="single" w:sz="4" w:space="0" w:color="D9D9D9" w:themeColor="background1" w:themeShade="D9"/>
-            </w:tcBorders>
-            <w:shd w:val="clear" w:color="auto" w:fill="F2F2F2" w:themeFill="background1" w:themeFillShade="F2"/>
-            <w:vAlign w:val="center"/>
-          </w:tcPr>
-          <w:p>
-            <w:pPr>
-              <w:pStyle w:val="Tabela"/>
-              <w:rPr>
-                <w:sz w:val="20"/>
-                <w:szCs w:val="16"/>
-              </w:rPr>
-            </w:pPr>
-            <w:r>
-              <w:rPr>
-                <w:sz w:val="20"/>
-                <w:szCs w:val="16"/>
-              </w:rPr>
-              <w:t>{without}</w:t>
+              <w:t>{</w:t>
+            </w:r>
+            <w:proofErr w:type="spellStart"/>
+            <w:r>
+              <w:rPr>
+                <w:sz w:val="20"/>
+                <w:szCs w:val="16"/>
+              </w:rPr>
+              <w:t>without</w:t>
+            </w:r>
+            <w:proofErr w:type="spellEnd"/>
+            <w:r>
+              <w:rPr>
+                <w:sz w:val="20"/>
+                <w:szCs w:val="16"/>
+              </w:rPr>
+              <w:t>}</w:t>
             </w:r>
           </w:p>
         </w:tc>
@@ -1869,6 +1906,7 @@
                 <w:szCs w:val="16"/>
               </w:rPr>
             </w:pPr>
+            <w:proofErr w:type="spellStart"/>
             <w:r>
               <w:rPr>
                 <w:sz w:val="20"/>
@@ -1876,34 +1914,7 @@
               </w:rPr>
               <w:t>Fev</w:t>
             </w:r>
-          </w:p>
-        </w:tc>
-        <w:tc>
-          <w:tcPr>
-            <w:tcW w:w="0" w:type="auto"/>
-            <w:tcBorders>
-              <w:top w:val="single" w:sz="4" w:space="0" w:color="D9D9D9" w:themeColor="background1" w:themeShade="D9"/>
-              <w:left w:val="single" w:sz="4" w:space="0" w:color="D9D9D9" w:themeColor="background1" w:themeShade="D9"/>
-              <w:bottom w:val="single" w:sz="4" w:space="0" w:color="D9D9D9" w:themeColor="background1" w:themeShade="D9"/>
-              <w:right w:val="single" w:sz="4" w:space="0" w:color="D9D9D9" w:themeColor="background1" w:themeShade="D9"/>
-            </w:tcBorders>
-            <w:vAlign w:val="center"/>
-          </w:tcPr>
-          <w:p>
-            <w:pPr>
-              <w:pStyle w:val="Tabela"/>
-              <w:rPr>
-                <w:sz w:val="20"/>
-                <w:szCs w:val="16"/>
-              </w:rPr>
-            </w:pPr>
-            <w:r>
-              <w:rPr>
-                <w:sz w:val="20"/>
-                <w:szCs w:val="16"/>
-              </w:rPr>
-              <w:t>{consumption}</w:t>
-            </w:r>
+            <w:proofErr w:type="spellEnd"/>
           </w:p>
         </w:tc>
         <w:tc>
@@ -2014,7 +2025,23 @@
                 <w:sz w:val="20"/>
                 <w:szCs w:val="16"/>
               </w:rPr>
-              <w:t>{without}</w:t>
+              <w:t>{</w:t>
+            </w:r>
+            <w:proofErr w:type="spellStart"/>
+            <w:r>
+              <w:rPr>
+                <w:sz w:val="20"/>
+                <w:szCs w:val="16"/>
+              </w:rPr>
+              <w:t>without</w:t>
+            </w:r>
+            <w:proofErr w:type="spellEnd"/>
+            <w:r>
+              <w:rPr>
+                <w:sz w:val="20"/>
+                <w:szCs w:val="16"/>
+              </w:rPr>
+              <w:t>}</w:t>
             </w:r>
           </w:p>
         </w:tc>
@@ -2102,7 +2129,7 @@
                 <w:sz w:val="20"/>
                 <w:szCs w:val="16"/>
               </w:rPr>
-              <w:t>{consumption}</w:t>
+              <w:t>{generation3}</w:t>
             </w:r>
           </w:p>
         </w:tc>
@@ -2131,7 +2158,7 @@
                 <w:sz w:val="20"/>
                 <w:szCs w:val="16"/>
               </w:rPr>
-              <w:t>{generation3}</w:t>
+              <w:t>{credit3}</w:t>
             </w:r>
           </w:p>
         </w:tc>
@@ -2160,7 +2187,7 @@
                 <w:sz w:val="20"/>
                 <w:szCs w:val="16"/>
               </w:rPr>
-              <w:t>{credit3}</w:t>
+              <w:t>{accumulated3}</w:t>
             </w:r>
           </w:p>
         </w:tc>
@@ -2189,36 +2216,23 @@
                 <w:sz w:val="20"/>
                 <w:szCs w:val="16"/>
               </w:rPr>
-              <w:t>{accumulated3}</w:t>
-            </w:r>
-          </w:p>
-        </w:tc>
-        <w:tc>
-          <w:tcPr>
-            <w:tcW w:w="0" w:type="auto"/>
-            <w:tcBorders>
-              <w:top w:val="single" w:sz="4" w:space="0" w:color="D9D9D9" w:themeColor="background1" w:themeShade="D9"/>
-              <w:left w:val="single" w:sz="4" w:space="0" w:color="D9D9D9" w:themeColor="background1" w:themeShade="D9"/>
-              <w:bottom w:val="single" w:sz="4" w:space="0" w:color="D9D9D9" w:themeColor="background1" w:themeShade="D9"/>
-              <w:right w:val="single" w:sz="4" w:space="0" w:color="D9D9D9" w:themeColor="background1" w:themeShade="D9"/>
-            </w:tcBorders>
-            <w:shd w:val="clear" w:color="auto" w:fill="F2F2F2" w:themeFill="background1" w:themeFillShade="F2"/>
-            <w:vAlign w:val="center"/>
-          </w:tcPr>
-          <w:p>
-            <w:pPr>
-              <w:pStyle w:val="Tabela"/>
-              <w:rPr>
-                <w:sz w:val="20"/>
-                <w:szCs w:val="16"/>
-              </w:rPr>
-            </w:pPr>
-            <w:r>
-              <w:rPr>
-                <w:sz w:val="20"/>
-                <w:szCs w:val="16"/>
-              </w:rPr>
-              <w:t>{without}</w:t>
+              <w:t>{</w:t>
+            </w:r>
+            <w:proofErr w:type="spellStart"/>
+            <w:r>
+              <w:rPr>
+                <w:sz w:val="20"/>
+                <w:szCs w:val="16"/>
+              </w:rPr>
+              <w:t>without</w:t>
+            </w:r>
+            <w:proofErr w:type="spellEnd"/>
+            <w:r>
+              <w:rPr>
+                <w:sz w:val="20"/>
+                <w:szCs w:val="16"/>
+              </w:rPr>
+              <w:t>}</w:t>
             </w:r>
           </w:p>
         </w:tc>
@@ -2272,6 +2286,7 @@
                 <w:szCs w:val="16"/>
               </w:rPr>
             </w:pPr>
+            <w:proofErr w:type="spellStart"/>
             <w:r>
               <w:rPr>
                 <w:sz w:val="20"/>
@@ -2279,34 +2294,7 @@
               </w:rPr>
               <w:t>Abr</w:t>
             </w:r>
-          </w:p>
-        </w:tc>
-        <w:tc>
-          <w:tcPr>
-            <w:tcW w:w="0" w:type="auto"/>
-            <w:tcBorders>
-              <w:top w:val="single" w:sz="4" w:space="0" w:color="D9D9D9" w:themeColor="background1" w:themeShade="D9"/>
-              <w:left w:val="single" w:sz="4" w:space="0" w:color="D9D9D9" w:themeColor="background1" w:themeShade="D9"/>
-              <w:bottom w:val="single" w:sz="4" w:space="0" w:color="D9D9D9" w:themeColor="background1" w:themeShade="D9"/>
-              <w:right w:val="single" w:sz="4" w:space="0" w:color="D9D9D9" w:themeColor="background1" w:themeShade="D9"/>
-            </w:tcBorders>
-            <w:vAlign w:val="center"/>
-          </w:tcPr>
-          <w:p>
-            <w:pPr>
-              <w:pStyle w:val="Tabela"/>
-              <w:rPr>
-                <w:sz w:val="20"/>
-                <w:szCs w:val="16"/>
-              </w:rPr>
-            </w:pPr>
-            <w:r>
-              <w:rPr>
-                <w:sz w:val="20"/>
-                <w:szCs w:val="16"/>
-              </w:rPr>
-              <w:t>{consumption}</w:t>
-            </w:r>
+            <w:proofErr w:type="spellEnd"/>
           </w:p>
         </w:tc>
         <w:tc>
@@ -2417,7 +2405,23 @@
                 <w:sz w:val="20"/>
                 <w:szCs w:val="16"/>
               </w:rPr>
-              <w:t>{without}</w:t>
+              <w:t>{</w:t>
+            </w:r>
+            <w:proofErr w:type="spellStart"/>
+            <w:r>
+              <w:rPr>
+                <w:sz w:val="20"/>
+                <w:szCs w:val="16"/>
+              </w:rPr>
+              <w:t>without</w:t>
+            </w:r>
+            <w:proofErr w:type="spellEnd"/>
+            <w:r>
+              <w:rPr>
+                <w:sz w:val="20"/>
+                <w:szCs w:val="16"/>
+              </w:rPr>
+              <w:t>}</w:t>
             </w:r>
           </w:p>
         </w:tc>
@@ -2505,7 +2509,7 @@
                 <w:sz w:val="20"/>
                 <w:szCs w:val="16"/>
               </w:rPr>
-              <w:t>{consumption}</w:t>
+              <w:t>{generation5}</w:t>
             </w:r>
           </w:p>
         </w:tc>
@@ -2534,7 +2538,7 @@
                 <w:sz w:val="20"/>
                 <w:szCs w:val="16"/>
               </w:rPr>
-              <w:t>{generation5}</w:t>
+              <w:t>{credit5}</w:t>
             </w:r>
           </w:p>
         </w:tc>
@@ -2563,7 +2567,7 @@
                 <w:sz w:val="20"/>
                 <w:szCs w:val="16"/>
               </w:rPr>
-              <w:t>{credit5}</w:t>
+              <w:t>{accumulated5}</w:t>
             </w:r>
           </w:p>
         </w:tc>
@@ -2592,36 +2596,23 @@
                 <w:sz w:val="20"/>
                 <w:szCs w:val="16"/>
               </w:rPr>
-              <w:t>{accumulated5}</w:t>
-            </w:r>
-          </w:p>
-        </w:tc>
-        <w:tc>
-          <w:tcPr>
-            <w:tcW w:w="0" w:type="auto"/>
-            <w:tcBorders>
-              <w:top w:val="single" w:sz="4" w:space="0" w:color="D9D9D9" w:themeColor="background1" w:themeShade="D9"/>
-              <w:left w:val="single" w:sz="4" w:space="0" w:color="D9D9D9" w:themeColor="background1" w:themeShade="D9"/>
-              <w:bottom w:val="single" w:sz="4" w:space="0" w:color="D9D9D9" w:themeColor="background1" w:themeShade="D9"/>
-              <w:right w:val="single" w:sz="4" w:space="0" w:color="D9D9D9" w:themeColor="background1" w:themeShade="D9"/>
-            </w:tcBorders>
-            <w:shd w:val="clear" w:color="auto" w:fill="F2F2F2" w:themeFill="background1" w:themeFillShade="F2"/>
-            <w:vAlign w:val="center"/>
-          </w:tcPr>
-          <w:p>
-            <w:pPr>
-              <w:pStyle w:val="Tabela"/>
-              <w:rPr>
-                <w:sz w:val="20"/>
-                <w:szCs w:val="16"/>
-              </w:rPr>
-            </w:pPr>
-            <w:r>
-              <w:rPr>
-                <w:sz w:val="20"/>
-                <w:szCs w:val="16"/>
-              </w:rPr>
-              <w:t>{without}</w:t>
+              <w:t>{</w:t>
+            </w:r>
+            <w:proofErr w:type="spellStart"/>
+            <w:r>
+              <w:rPr>
+                <w:sz w:val="20"/>
+                <w:szCs w:val="16"/>
+              </w:rPr>
+              <w:t>without</w:t>
+            </w:r>
+            <w:proofErr w:type="spellEnd"/>
+            <w:r>
+              <w:rPr>
+                <w:sz w:val="20"/>
+                <w:szCs w:val="16"/>
+              </w:rPr>
+              <w:t>}</w:t>
             </w:r>
           </w:p>
         </w:tc>
@@ -2675,6 +2666,7 @@
                 <w:szCs w:val="16"/>
               </w:rPr>
             </w:pPr>
+            <w:proofErr w:type="spellStart"/>
             <w:r>
               <w:rPr>
                 <w:sz w:val="20"/>
@@ -2682,34 +2674,7 @@
               </w:rPr>
               <w:t>Jun</w:t>
             </w:r>
-          </w:p>
-        </w:tc>
-        <w:tc>
-          <w:tcPr>
-            <w:tcW w:w="0" w:type="auto"/>
-            <w:tcBorders>
-              <w:top w:val="single" w:sz="4" w:space="0" w:color="D9D9D9" w:themeColor="background1" w:themeShade="D9"/>
-              <w:left w:val="single" w:sz="4" w:space="0" w:color="D9D9D9" w:themeColor="background1" w:themeShade="D9"/>
-              <w:bottom w:val="single" w:sz="4" w:space="0" w:color="D9D9D9" w:themeColor="background1" w:themeShade="D9"/>
-              <w:right w:val="single" w:sz="4" w:space="0" w:color="D9D9D9" w:themeColor="background1" w:themeShade="D9"/>
-            </w:tcBorders>
-            <w:vAlign w:val="center"/>
-          </w:tcPr>
-          <w:p>
-            <w:pPr>
-              <w:pStyle w:val="Tabela"/>
-              <w:rPr>
-                <w:sz w:val="20"/>
-                <w:szCs w:val="16"/>
-              </w:rPr>
-            </w:pPr>
-            <w:r>
-              <w:rPr>
-                <w:sz w:val="20"/>
-                <w:szCs w:val="16"/>
-              </w:rPr>
-              <w:t>{consumption}</w:t>
-            </w:r>
+            <w:proofErr w:type="spellEnd"/>
           </w:p>
         </w:tc>
         <w:tc>
@@ -2820,7 +2785,23 @@
                 <w:sz w:val="20"/>
                 <w:szCs w:val="16"/>
               </w:rPr>
-              <w:t>{without}</w:t>
+              <w:t>{</w:t>
+            </w:r>
+            <w:proofErr w:type="spellStart"/>
+            <w:r>
+              <w:rPr>
+                <w:sz w:val="20"/>
+                <w:szCs w:val="16"/>
+              </w:rPr>
+              <w:t>without</w:t>
+            </w:r>
+            <w:proofErr w:type="spellEnd"/>
+            <w:r>
+              <w:rPr>
+                <w:sz w:val="20"/>
+                <w:szCs w:val="16"/>
+              </w:rPr>
+              <w:t>}</w:t>
             </w:r>
           </w:p>
         </w:tc>
@@ -2908,7 +2889,7 @@
                 <w:sz w:val="20"/>
                 <w:szCs w:val="16"/>
               </w:rPr>
-              <w:t>{consumption}</w:t>
+              <w:t>{generation7}</w:t>
             </w:r>
           </w:p>
         </w:tc>
@@ -2937,7 +2918,7 @@
                 <w:sz w:val="20"/>
                 <w:szCs w:val="16"/>
               </w:rPr>
-              <w:t>{generation7}</w:t>
+              <w:t>{credit7}</w:t>
             </w:r>
           </w:p>
         </w:tc>
@@ -2966,7 +2947,7 @@
                 <w:sz w:val="20"/>
                 <w:szCs w:val="16"/>
               </w:rPr>
-              <w:t>{credit7}</w:t>
+              <w:t>{accumulated7}</w:t>
             </w:r>
           </w:p>
         </w:tc>
@@ -2995,36 +2976,23 @@
                 <w:sz w:val="20"/>
                 <w:szCs w:val="16"/>
               </w:rPr>
-              <w:t>{accumulated7}</w:t>
-            </w:r>
-          </w:p>
-        </w:tc>
-        <w:tc>
-          <w:tcPr>
-            <w:tcW w:w="0" w:type="auto"/>
-            <w:tcBorders>
-              <w:top w:val="single" w:sz="4" w:space="0" w:color="D9D9D9" w:themeColor="background1" w:themeShade="D9"/>
-              <w:left w:val="single" w:sz="4" w:space="0" w:color="D9D9D9" w:themeColor="background1" w:themeShade="D9"/>
-              <w:bottom w:val="single" w:sz="4" w:space="0" w:color="D9D9D9" w:themeColor="background1" w:themeShade="D9"/>
-              <w:right w:val="single" w:sz="4" w:space="0" w:color="D9D9D9" w:themeColor="background1" w:themeShade="D9"/>
-            </w:tcBorders>
-            <w:shd w:val="clear" w:color="auto" w:fill="F2F2F2" w:themeFill="background1" w:themeFillShade="F2"/>
-            <w:vAlign w:val="center"/>
-          </w:tcPr>
-          <w:p>
-            <w:pPr>
-              <w:pStyle w:val="Tabela"/>
-              <w:rPr>
-                <w:sz w:val="20"/>
-                <w:szCs w:val="16"/>
-              </w:rPr>
-            </w:pPr>
-            <w:r>
-              <w:rPr>
-                <w:sz w:val="20"/>
-                <w:szCs w:val="16"/>
-              </w:rPr>
-              <w:t>{without}</w:t>
+              <w:t>{</w:t>
+            </w:r>
+            <w:proofErr w:type="spellStart"/>
+            <w:r>
+              <w:rPr>
+                <w:sz w:val="20"/>
+                <w:szCs w:val="16"/>
+              </w:rPr>
+              <w:t>without</w:t>
+            </w:r>
+            <w:proofErr w:type="spellEnd"/>
+            <w:r>
+              <w:rPr>
+                <w:sz w:val="20"/>
+                <w:szCs w:val="16"/>
+              </w:rPr>
+              <w:t>}</w:t>
             </w:r>
           </w:p>
         </w:tc>
@@ -3078,6 +3046,7 @@
                 <w:szCs w:val="16"/>
               </w:rPr>
             </w:pPr>
+            <w:proofErr w:type="spellStart"/>
             <w:r>
               <w:rPr>
                 <w:sz w:val="20"/>
@@ -3085,34 +3054,7 @@
               </w:rPr>
               <w:t>Ago</w:t>
             </w:r>
-          </w:p>
-        </w:tc>
-        <w:tc>
-          <w:tcPr>
-            <w:tcW w:w="0" w:type="auto"/>
-            <w:tcBorders>
-              <w:top w:val="single" w:sz="4" w:space="0" w:color="D9D9D9" w:themeColor="background1" w:themeShade="D9"/>
-              <w:left w:val="single" w:sz="4" w:space="0" w:color="D9D9D9" w:themeColor="background1" w:themeShade="D9"/>
-              <w:bottom w:val="single" w:sz="4" w:space="0" w:color="D9D9D9" w:themeColor="background1" w:themeShade="D9"/>
-              <w:right w:val="single" w:sz="4" w:space="0" w:color="D9D9D9" w:themeColor="background1" w:themeShade="D9"/>
-            </w:tcBorders>
-            <w:vAlign w:val="center"/>
-          </w:tcPr>
-          <w:p>
-            <w:pPr>
-              <w:pStyle w:val="Tabela"/>
-              <w:rPr>
-                <w:sz w:val="20"/>
-                <w:szCs w:val="16"/>
-              </w:rPr>
-            </w:pPr>
-            <w:r>
-              <w:rPr>
-                <w:sz w:val="20"/>
-                <w:szCs w:val="16"/>
-              </w:rPr>
-              <w:t>{consumption}</w:t>
-            </w:r>
+            <w:proofErr w:type="spellEnd"/>
           </w:p>
         </w:tc>
         <w:tc>
@@ -3223,7 +3165,23 @@
                 <w:sz w:val="20"/>
                 <w:szCs w:val="16"/>
               </w:rPr>
-              <w:t>{without}</w:t>
+              <w:t>{</w:t>
+            </w:r>
+            <w:proofErr w:type="spellStart"/>
+            <w:r>
+              <w:rPr>
+                <w:sz w:val="20"/>
+                <w:szCs w:val="16"/>
+              </w:rPr>
+              <w:t>without</w:t>
+            </w:r>
+            <w:proofErr w:type="spellEnd"/>
+            <w:r>
+              <w:rPr>
+                <w:sz w:val="20"/>
+                <w:szCs w:val="16"/>
+              </w:rPr>
+              <w:t>}</w:t>
             </w:r>
           </w:p>
         </w:tc>
@@ -3311,7 +3269,7 @@
                 <w:sz w:val="20"/>
                 <w:szCs w:val="16"/>
               </w:rPr>
-              <w:t>{consumption}</w:t>
+              <w:t>{generation9}</w:t>
             </w:r>
           </w:p>
         </w:tc>
@@ -3340,7 +3298,7 @@
                 <w:sz w:val="20"/>
                 <w:szCs w:val="16"/>
               </w:rPr>
-              <w:t>{generation9}</w:t>
+              <w:t>{credit9}</w:t>
             </w:r>
           </w:p>
         </w:tc>
@@ -3369,7 +3327,7 @@
                 <w:sz w:val="20"/>
                 <w:szCs w:val="16"/>
               </w:rPr>
-              <w:t>{credit9}</w:t>
+              <w:t>{accumulated9}</w:t>
             </w:r>
           </w:p>
         </w:tc>
@@ -3398,36 +3356,23 @@
                 <w:sz w:val="20"/>
                 <w:szCs w:val="16"/>
               </w:rPr>
-              <w:t>{accumulated9}</w:t>
-            </w:r>
-          </w:p>
-        </w:tc>
-        <w:tc>
-          <w:tcPr>
-            <w:tcW w:w="0" w:type="auto"/>
-            <w:tcBorders>
-              <w:top w:val="single" w:sz="4" w:space="0" w:color="D9D9D9" w:themeColor="background1" w:themeShade="D9"/>
-              <w:left w:val="single" w:sz="4" w:space="0" w:color="D9D9D9" w:themeColor="background1" w:themeShade="D9"/>
-              <w:bottom w:val="single" w:sz="4" w:space="0" w:color="D9D9D9" w:themeColor="background1" w:themeShade="D9"/>
-              <w:right w:val="single" w:sz="4" w:space="0" w:color="D9D9D9" w:themeColor="background1" w:themeShade="D9"/>
-            </w:tcBorders>
-            <w:shd w:val="clear" w:color="auto" w:fill="F2F2F2" w:themeFill="background1" w:themeFillShade="F2"/>
-            <w:vAlign w:val="center"/>
-          </w:tcPr>
-          <w:p>
-            <w:pPr>
-              <w:pStyle w:val="Tabela"/>
-              <w:rPr>
-                <w:sz w:val="20"/>
-                <w:szCs w:val="16"/>
-              </w:rPr>
-            </w:pPr>
-            <w:r>
-              <w:rPr>
-                <w:sz w:val="20"/>
-                <w:szCs w:val="16"/>
-              </w:rPr>
-              <w:t>{without}</w:t>
+              <w:t>{</w:t>
+            </w:r>
+            <w:proofErr w:type="spellStart"/>
+            <w:r>
+              <w:rPr>
+                <w:sz w:val="20"/>
+                <w:szCs w:val="16"/>
+              </w:rPr>
+              <w:t>without</w:t>
+            </w:r>
+            <w:proofErr w:type="spellEnd"/>
+            <w:r>
+              <w:rPr>
+                <w:sz w:val="20"/>
+                <w:szCs w:val="16"/>
+              </w:rPr>
+              <w:t>}</w:t>
             </w:r>
           </w:p>
         </w:tc>
@@ -3514,34 +3459,6 @@
                 <w:sz w:val="20"/>
                 <w:szCs w:val="16"/>
               </w:rPr>
-              <w:t>{consumption}</w:t>
-            </w:r>
-          </w:p>
-        </w:tc>
-        <w:tc>
-          <w:tcPr>
-            <w:tcW w:w="0" w:type="auto"/>
-            <w:tcBorders>
-              <w:top w:val="single" w:sz="4" w:space="0" w:color="D9D9D9" w:themeColor="background1" w:themeShade="D9"/>
-              <w:left w:val="single" w:sz="4" w:space="0" w:color="D9D9D9" w:themeColor="background1" w:themeShade="D9"/>
-              <w:bottom w:val="single" w:sz="4" w:space="0" w:color="D9D9D9" w:themeColor="background1" w:themeShade="D9"/>
-              <w:right w:val="single" w:sz="4" w:space="0" w:color="D9D9D9" w:themeColor="background1" w:themeShade="D9"/>
-            </w:tcBorders>
-            <w:vAlign w:val="center"/>
-          </w:tcPr>
-          <w:p>
-            <w:pPr>
-              <w:pStyle w:val="Tabela"/>
-              <w:rPr>
-                <w:sz w:val="20"/>
-                <w:szCs w:val="16"/>
-              </w:rPr>
-            </w:pPr>
-            <w:r>
-              <w:rPr>
-                <w:sz w:val="20"/>
-                <w:szCs w:val="16"/>
-              </w:rPr>
               <w:t>{generation10}</w:t>
             </w:r>
           </w:p>
@@ -3598,8 +3515,29 @@
                 <w:sz w:val="20"/>
                 <w:szCs w:val="16"/>
               </w:rPr>
-              <w:t xml:space="preserve"> </w:t>
-            </w:r>
+              <w:t xml:space="preserve"> {accumulated10}</w:t>
+            </w:r>
+          </w:p>
+        </w:tc>
+        <w:tc>
+          <w:tcPr>
+            <w:tcW w:w="0" w:type="auto"/>
+            <w:tcBorders>
+              <w:top w:val="single" w:sz="4" w:space="0" w:color="D9D9D9" w:themeColor="background1" w:themeShade="D9"/>
+              <w:left w:val="single" w:sz="4" w:space="0" w:color="D9D9D9" w:themeColor="background1" w:themeShade="D9"/>
+              <w:bottom w:val="single" w:sz="4" w:space="0" w:color="D9D9D9" w:themeColor="background1" w:themeShade="D9"/>
+              <w:right w:val="single" w:sz="4" w:space="0" w:color="D9D9D9" w:themeColor="background1" w:themeShade="D9"/>
+            </w:tcBorders>
+            <w:vAlign w:val="center"/>
+          </w:tcPr>
+          <w:p>
+            <w:pPr>
+              <w:pStyle w:val="Tabela"/>
+              <w:rPr>
+                <w:sz w:val="20"/>
+                <w:szCs w:val="16"/>
+              </w:rPr>
+            </w:pPr>
             <w:r>
               <w:rPr>
                 <w:sz w:val="20"/>
@@ -3607,40 +3545,21 @@
               </w:rPr>
               <w:t>{</w:t>
             </w:r>
-            <w:r>
-              <w:rPr>
-                <w:sz w:val="20"/>
-                <w:szCs w:val="16"/>
-              </w:rPr>
-              <w:t>accumulated10}</w:t>
-            </w:r>
-          </w:p>
-        </w:tc>
-        <w:tc>
-          <w:tcPr>
-            <w:tcW w:w="0" w:type="auto"/>
-            <w:tcBorders>
-              <w:top w:val="single" w:sz="4" w:space="0" w:color="D9D9D9" w:themeColor="background1" w:themeShade="D9"/>
-              <w:left w:val="single" w:sz="4" w:space="0" w:color="D9D9D9" w:themeColor="background1" w:themeShade="D9"/>
-              <w:bottom w:val="single" w:sz="4" w:space="0" w:color="D9D9D9" w:themeColor="background1" w:themeShade="D9"/>
-              <w:right w:val="single" w:sz="4" w:space="0" w:color="D9D9D9" w:themeColor="background1" w:themeShade="D9"/>
-            </w:tcBorders>
-            <w:vAlign w:val="center"/>
-          </w:tcPr>
-          <w:p>
-            <w:pPr>
-              <w:pStyle w:val="Tabela"/>
-              <w:rPr>
-                <w:sz w:val="20"/>
-                <w:szCs w:val="16"/>
-              </w:rPr>
-            </w:pPr>
-            <w:r>
-              <w:rPr>
-                <w:sz w:val="20"/>
-                <w:szCs w:val="16"/>
-              </w:rPr>
-              <w:t>{without}</w:t>
+            <w:proofErr w:type="spellStart"/>
+            <w:r>
+              <w:rPr>
+                <w:sz w:val="20"/>
+                <w:szCs w:val="16"/>
+              </w:rPr>
+              <w:t>without</w:t>
+            </w:r>
+            <w:proofErr w:type="spellEnd"/>
+            <w:r>
+              <w:rPr>
+                <w:sz w:val="20"/>
+                <w:szCs w:val="16"/>
+              </w:rPr>
+              <w:t>}</w:t>
             </w:r>
           </w:p>
         </w:tc>
@@ -3694,6 +3613,7 @@
                 <w:szCs w:val="16"/>
               </w:rPr>
             </w:pPr>
+            <w:proofErr w:type="spellStart"/>
             <w:r>
               <w:rPr>
                 <w:sz w:val="20"/>
@@ -3701,6 +3621,7 @@
               </w:rPr>
               <w:t>Nov</w:t>
             </w:r>
+            <w:proofErr w:type="spellEnd"/>
           </w:p>
         </w:tc>
         <w:tc>
@@ -3728,7 +3649,7 @@
                 <w:sz w:val="20"/>
                 <w:szCs w:val="16"/>
               </w:rPr>
-              <w:t>{consumption}</w:t>
+              <w:t>{generation11}</w:t>
             </w:r>
           </w:p>
         </w:tc>
@@ -3757,7 +3678,7 @@
                 <w:sz w:val="20"/>
                 <w:szCs w:val="16"/>
               </w:rPr>
-              <w:t>{generation11}</w:t>
+              <w:t>{credit11}</w:t>
             </w:r>
           </w:p>
         </w:tc>
@@ -3786,7 +3707,7 @@
                 <w:sz w:val="20"/>
                 <w:szCs w:val="16"/>
               </w:rPr>
-              <w:t>{credit11}</w:t>
+              <w:t>{accumulated11}</w:t>
             </w:r>
           </w:p>
         </w:tc>
@@ -3815,36 +3736,23 @@
                 <w:sz w:val="20"/>
                 <w:szCs w:val="16"/>
               </w:rPr>
-              <w:t>{accumulated11}</w:t>
-            </w:r>
-          </w:p>
-        </w:tc>
-        <w:tc>
-          <w:tcPr>
-            <w:tcW w:w="0" w:type="auto"/>
-            <w:tcBorders>
-              <w:top w:val="single" w:sz="4" w:space="0" w:color="D9D9D9" w:themeColor="background1" w:themeShade="D9"/>
-              <w:left w:val="single" w:sz="4" w:space="0" w:color="D9D9D9" w:themeColor="background1" w:themeShade="D9"/>
-              <w:bottom w:val="single" w:sz="4" w:space="0" w:color="D9D9D9" w:themeColor="background1" w:themeShade="D9"/>
-              <w:right w:val="single" w:sz="4" w:space="0" w:color="D9D9D9" w:themeColor="background1" w:themeShade="D9"/>
-            </w:tcBorders>
-            <w:shd w:val="clear" w:color="auto" w:fill="F2F2F2" w:themeFill="background1" w:themeFillShade="F2"/>
-            <w:vAlign w:val="center"/>
-          </w:tcPr>
-          <w:p>
-            <w:pPr>
-              <w:pStyle w:val="Tabela"/>
-              <w:rPr>
-                <w:sz w:val="20"/>
-                <w:szCs w:val="16"/>
-              </w:rPr>
-            </w:pPr>
-            <w:r>
-              <w:rPr>
-                <w:sz w:val="20"/>
-                <w:szCs w:val="16"/>
-              </w:rPr>
-              <w:t>{without}</w:t>
+              <w:t>{</w:t>
+            </w:r>
+            <w:proofErr w:type="spellStart"/>
+            <w:r>
+              <w:rPr>
+                <w:sz w:val="20"/>
+                <w:szCs w:val="16"/>
+              </w:rPr>
+              <w:t>without</w:t>
+            </w:r>
+            <w:proofErr w:type="spellEnd"/>
+            <w:r>
+              <w:rPr>
+                <w:sz w:val="20"/>
+                <w:szCs w:val="16"/>
+              </w:rPr>
+              <w:t>}</w:t>
             </w:r>
           </w:p>
         </w:tc>
@@ -3902,7 +3810,6 @@
                 <w:sz w:val="20"/>
                 <w:szCs w:val="16"/>
               </w:rPr>
-              <w:lastRenderedPageBreak/>
               <w:t>Dez</w:t>
             </w:r>
           </w:p>
@@ -3930,33 +3837,6 @@
                 <w:sz w:val="20"/>
                 <w:szCs w:val="16"/>
               </w:rPr>
-              <w:t>{consumption}</w:t>
-            </w:r>
-          </w:p>
-        </w:tc>
-        <w:tc>
-          <w:tcPr>
-            <w:tcW w:w="0" w:type="auto"/>
-            <w:tcBorders>
-              <w:top w:val="single" w:sz="4" w:space="0" w:color="D9D9D9" w:themeColor="background1" w:themeShade="D9"/>
-              <w:left w:val="single" w:sz="4" w:space="0" w:color="D9D9D9" w:themeColor="background1" w:themeShade="D9"/>
-              <w:bottom w:val="single" w:sz="4" w:space="0" w:color="D9D9D9" w:themeColor="background1" w:themeShade="D9"/>
-              <w:right w:val="single" w:sz="4" w:space="0" w:color="D9D9D9" w:themeColor="background1" w:themeShade="D9"/>
-            </w:tcBorders>
-          </w:tcPr>
-          <w:p>
-            <w:pPr>
-              <w:pStyle w:val="Tabela"/>
-              <w:rPr>
-                <w:sz w:val="20"/>
-                <w:szCs w:val="16"/>
-              </w:rPr>
-            </w:pPr>
-            <w:r>
-              <w:rPr>
-                <w:sz w:val="20"/>
-                <w:szCs w:val="16"/>
-              </w:rPr>
               <w:t>{generation12}</w:t>
             </w:r>
           </w:p>
@@ -4038,7 +3918,23 @@
                 <w:sz w:val="20"/>
                 <w:szCs w:val="16"/>
               </w:rPr>
-              <w:t>{without}</w:t>
+              <w:t>{</w:t>
+            </w:r>
+            <w:proofErr w:type="spellStart"/>
+            <w:r>
+              <w:rPr>
+                <w:sz w:val="20"/>
+                <w:szCs w:val="16"/>
+              </w:rPr>
+              <w:t>without</w:t>
+            </w:r>
+            <w:proofErr w:type="spellEnd"/>
+            <w:r>
+              <w:rPr>
+                <w:sz w:val="20"/>
+                <w:szCs w:val="16"/>
+              </w:rPr>
+              <w:t>}</w:t>
             </w:r>
           </w:p>
         </w:tc>
@@ -4123,7 +4019,23 @@
                 <w:sz w:val="20"/>
                 <w:szCs w:val="16"/>
               </w:rPr>
-              <w:t>{totalConsumption}</w:t>
+              <w:t>{</w:t>
+            </w:r>
+            <w:proofErr w:type="spellStart"/>
+            <w:r>
+              <w:rPr>
+                <w:sz w:val="20"/>
+                <w:szCs w:val="16"/>
+              </w:rPr>
+              <w:t>totalGeneration</w:t>
+            </w:r>
+            <w:proofErr w:type="spellEnd"/>
+            <w:r>
+              <w:rPr>
+                <w:sz w:val="20"/>
+                <w:szCs w:val="16"/>
+              </w:rPr>
+              <w:t>}</w:t>
             </w:r>
           </w:p>
         </w:tc>
@@ -4146,13 +4058,6 @@
                 <w:szCs w:val="16"/>
               </w:rPr>
             </w:pPr>
-            <w:r>
-              <w:rPr>
-                <w:sz w:val="20"/>
-                <w:szCs w:val="16"/>
-              </w:rPr>
-              <w:t>{totalGeneration}</w:t>
-            </w:r>
           </w:p>
         </w:tc>
         <w:tc>
@@ -4174,6 +4079,29 @@
                 <w:szCs w:val="16"/>
               </w:rPr>
             </w:pPr>
+            <w:r>
+              <w:rPr>
+                <w:sz w:val="20"/>
+                <w:szCs w:val="16"/>
+              </w:rPr>
+              <w:t>{</w:t>
+            </w:r>
+            <w:proofErr w:type="spellStart"/>
+            <w:r>
+              <w:rPr>
+                <w:sz w:val="20"/>
+                <w:szCs w:val="16"/>
+              </w:rPr>
+              <w:t>totalAccumulated</w:t>
+            </w:r>
+            <w:proofErr w:type="spellEnd"/>
+            <w:r>
+              <w:rPr>
+                <w:sz w:val="20"/>
+                <w:szCs w:val="16"/>
+              </w:rPr>
+              <w:t>}</w:t>
+            </w:r>
           </w:p>
         </w:tc>
         <w:tc>
@@ -4200,7 +4128,23 @@
                 <w:sz w:val="20"/>
                 <w:szCs w:val="16"/>
               </w:rPr>
-              <w:t>{totalAccumulated}</w:t>
+              <w:t>{</w:t>
+            </w:r>
+            <w:proofErr w:type="spellStart"/>
+            <w:r>
+              <w:rPr>
+                <w:sz w:val="20"/>
+                <w:szCs w:val="16"/>
+              </w:rPr>
+              <w:t>totalWithout</w:t>
+            </w:r>
+            <w:proofErr w:type="spellEnd"/>
+            <w:r>
+              <w:rPr>
+                <w:sz w:val="20"/>
+                <w:szCs w:val="16"/>
+              </w:rPr>
+              <w:t>}</w:t>
             </w:r>
           </w:p>
         </w:tc>
@@ -4228,49 +4172,23 @@
                 <w:sz w:val="20"/>
                 <w:szCs w:val="16"/>
               </w:rPr>
-              <w:t>{totalWithout}</w:t>
-            </w:r>
-          </w:p>
-        </w:tc>
-        <w:tc>
-          <w:tcPr>
-            <w:tcW w:w="0" w:type="auto"/>
-            <w:tcBorders>
-              <w:top w:val="single" w:sz="4" w:space="0" w:color="D9D9D9" w:themeColor="background1" w:themeShade="D9"/>
-              <w:left w:val="single" w:sz="4" w:space="0" w:color="D9D9D9" w:themeColor="background1" w:themeShade="D9"/>
-              <w:bottom w:val="single" w:sz="4" w:space="0" w:color="D9D9D9" w:themeColor="background1" w:themeShade="D9"/>
-              <w:right w:val="single" w:sz="4" w:space="0" w:color="D9D9D9" w:themeColor="background1" w:themeShade="D9"/>
-            </w:tcBorders>
-            <w:shd w:val="clear" w:color="auto" w:fill="F2F2F2" w:themeFill="background1" w:themeFillShade="F2"/>
-          </w:tcPr>
-          <w:p>
-            <w:pPr>
-              <w:pStyle w:val="Tabela"/>
-              <w:rPr>
-                <w:sz w:val="20"/>
-                <w:szCs w:val="16"/>
-              </w:rPr>
-            </w:pPr>
-            <w:r>
-              <w:rPr>
-                <w:sz w:val="20"/>
-                <w:szCs w:val="16"/>
-              </w:rPr>
-              <w:t>{totalWi</w:t>
-            </w:r>
-            <w:r>
-              <w:rPr>
-                <w:sz w:val="20"/>
-                <w:szCs w:val="16"/>
-              </w:rPr>
-              <w:t>t</w:t>
-            </w:r>
-            <w:r>
-              <w:rPr>
-                <w:sz w:val="20"/>
-                <w:szCs w:val="16"/>
-              </w:rPr>
-              <w:t>h}</w:t>
+              <w:t>{</w:t>
+            </w:r>
+            <w:proofErr w:type="spellStart"/>
+            <w:r>
+              <w:rPr>
+                <w:sz w:val="20"/>
+                <w:szCs w:val="16"/>
+              </w:rPr>
+              <w:t>totalWith</w:t>
+            </w:r>
+            <w:proofErr w:type="spellEnd"/>
+            <w:r>
+              <w:rPr>
+                <w:sz w:val="20"/>
+                <w:szCs w:val="16"/>
+              </w:rPr>
+              <w:t>}</w:t>
             </w:r>
           </w:p>
         </w:tc>
@@ -4282,6 +4200,7 @@
         <w:pStyle w:val="Ttulo1"/>
       </w:pPr>
       <w:r>
+        <w:lastRenderedPageBreak/>
         <w:t>Valor da proposta e condições de pagamento</w:t>
       </w:r>
     </w:p>
@@ -4314,13 +4233,29 @@
         <w:t xml:space="preserve"> </w:t>
       </w:r>
       <w:r>
-        <w:t xml:space="preserve">{value} </w:t>
+        <w:t>{</w:t>
+      </w:r>
+      <w:proofErr w:type="spellStart"/>
+      <w:r>
+        <w:t>value</w:t>
+      </w:r>
+      <w:proofErr w:type="spellEnd"/>
+      <w:r>
+        <w:t xml:space="preserve">} </w:t>
       </w:r>
       <w:r>
         <w:t>(</w:t>
       </w:r>
       <w:r>
-        <w:t>{stringValue}</w:t>
+        <w:t>{</w:t>
+      </w:r>
+      <w:proofErr w:type="spellStart"/>
+      <w:r>
+        <w:t>stringValue</w:t>
+      </w:r>
+      <w:proofErr w:type="spellEnd"/>
+      <w:r>
+        <w:t>}</w:t>
       </w:r>
       <w:r>
         <w:t>)</w:t>
@@ -4341,7 +4276,15 @@
         <w:t xml:space="preserve"> </w:t>
       </w:r>
       <w:r>
-        <w:t>{payment}</w:t>
+        <w:t>{</w:t>
+      </w:r>
+      <w:proofErr w:type="spellStart"/>
+      <w:r>
+        <w:t>payment</w:t>
+      </w:r>
+      <w:proofErr w:type="spellEnd"/>
+      <w:r>
+        <w:t>}</w:t>
       </w:r>
     </w:p>
     <w:p>
@@ -4751,7 +4694,7 @@
                 <w:noProof/>
               </w:rPr>
               <w:drawing>
-                <wp:inline distT="0" distB="0" distL="0" distR="0" wp14:anchorId="29DD0854" wp14:editId="2AE3A91F">
+                <wp:inline distT="0" distB="0" distL="0" distR="0" wp14:anchorId="29DD0854" wp14:editId="05E1D72E">
                   <wp:extent cx="1800000" cy="421791"/>
                   <wp:effectExtent l="0" t="0" r="0" b="0"/>
                   <wp:docPr id="997248313" name="Imagem 5"/>
@@ -5065,7 +5008,7 @@
                 <w:noProof/>
               </w:rPr>
               <w:drawing>
-                <wp:inline distT="0" distB="0" distL="0" distR="0" wp14:anchorId="18F3DBC3" wp14:editId="4B5F87A5">
+                <wp:inline distT="0" distB="0" distL="0" distR="0" wp14:anchorId="18F3DBC3" wp14:editId="3AA5CE23">
                   <wp:extent cx="1800000" cy="588858"/>
                   <wp:effectExtent l="0" t="0" r="0" b="1905"/>
                   <wp:docPr id="1762056473" name="Imagem 18"/>
@@ -5206,7 +5149,7 @@
                 <v:shape id="_x0000_i1025" type="#_x0000_t75" style="width:141.75pt;height:30pt" o:ole="">
                   <v:imagedata r:id="rId19" o:title=""/>
                 </v:shape>
-                <o:OLEObject Type="Embed" ProgID="PBrush" ShapeID="_x0000_i1025" DrawAspect="Content" ObjectID="_1787844271" r:id="rId20"/>
+                <o:OLEObject Type="Embed" ProgID="PBrush" ShapeID="_x0000_i1025" DrawAspect="Content" ObjectID="_1788109684" r:id="rId20"/>
               </w:object>
             </w:r>
           </w:p>
@@ -6658,6 +6601,7 @@
   <w:style w:type="character" w:default="1" w:styleId="Fontepargpadro">
     <w:name w:val="Default Paragraph Font"/>
     <w:uiPriority w:val="1"/>
+    <w:semiHidden/>
     <w:unhideWhenUsed/>
   </w:style>
   <w:style w:type="table" w:default="1" w:styleId="Tabelanormal">

</xml_diff>